<commit_message>
Minor changes. Started on the time sync script.
</commit_message>
<xml_diff>
--- a/log.docx
+++ b/log.docx
@@ -3,28 +3,120 @@
 <w:document xmlns:wpc="http://schemas.microsoft.com/office/word/2010/wordprocessingCanvas" xmlns:cx="http://schemas.microsoft.com/office/drawing/2014/chartex" xmlns:cx1="http://schemas.microsoft.com/office/drawing/2015/9/8/chartex" xmlns:cx2="http://schemas.microsoft.com/office/drawing/2015/10/21/chartex" xmlns:cx3="http://schemas.microsoft.com/office/drawing/2016/5/9/chartex" xmlns:cx4="http://schemas.microsoft.com/office/drawing/2016/5/10/chartex" xmlns:cx5="http://schemas.microsoft.com/office/drawing/2016/5/11/chartex" xmlns:cx6="http://schemas.microsoft.com/office/drawing/2016/5/12/chartex" xmlns:cx7="http://schemas.microsoft.com/office/drawing/2016/5/13/chartex" xmlns:cx8="http://schemas.microsoft.com/office/drawing/2016/5/14/chartex" xmlns:mc="http://schemas.openxmlformats.org/markup-compatibility/2006" xmlns:aink="http://schemas.microsoft.com/office/drawing/2016/ink" xmlns:am3d="http://schemas.microsoft.com/office/drawing/2017/model3d" xmlns:o="urn:schemas-microsoft-com:office:office" xmlns:r="http://schemas.openxmlformats.org/officeDocument/2006/relationships" xmlns:m="http://schemas.openxmlformats.org/officeDocument/2006/math" xmlns:v="urn:schemas-microsoft-com:vml" xmlns:wp14="http://schemas.microsoft.com/office/word/2010/wordprocessingDrawing" xmlns:wp="http://schemas.openxmlformats.org/drawingml/2006/wordprocessingDrawing" xmlns:w10="urn:schemas-microsoft-com:office:word" xmlns:w="http://schemas.openxmlformats.org/wordprocessingml/2006/main" xmlns:w14="http://schemas.microsoft.com/office/word/2010/wordml" xmlns:w15="http://schemas.microsoft.com/office/word/2012/wordml" xmlns:w16cex="http://schemas.microsoft.com/office/word/2018/wordml/cex" xmlns:w16cid="http://schemas.microsoft.com/office/word/2016/wordml/cid" xmlns:w16="http://schemas.microsoft.com/office/word/2018/wordml" xmlns:w16sdtdh="http://schemas.microsoft.com/office/word/2020/wordml/sdtdatahash" xmlns:w16se="http://schemas.microsoft.com/office/word/2015/wordml/symex" xmlns:wpg="http://schemas.microsoft.com/office/word/2010/wordprocessingGroup" xmlns:wpi="http://schemas.microsoft.com/office/word/2010/wordprocessingInk" xmlns:wne="http://schemas.microsoft.com/office/word/2006/wordml" xmlns:wps="http://schemas.microsoft.com/office/word/2010/wordprocessingShape" mc:Ignorable="w14 w15 w16se w16cid w16 w16cex w16sdtdh wp14">
   <w:body>
     <w:p>
+      <w:pPr>
+        <w:rPr>
+          <w:rFonts w:ascii="Times New Roman" w:hAnsi="Times New Roman" w:cs="Times New Roman"/>
+        </w:rPr>
+      </w:pPr>
       <w:r>
         <w:rPr>
+          <w:rFonts w:ascii="Times New Roman" w:hAnsi="Times New Roman" w:cs="Times New Roman"/>
           <w:b/>
           <w:bCs/>
         </w:rPr>
         <w:t>27 July 2021:</w:t>
       </w:r>
       <w:r>
+        <w:rPr>
+          <w:rFonts w:ascii="Times New Roman" w:hAnsi="Times New Roman" w:cs="Times New Roman"/>
+        </w:rPr>
         <w:t xml:space="preserve"> </w:t>
       </w:r>
     </w:p>
     <w:p>
+      <w:pPr>
+        <w:rPr>
+          <w:rFonts w:ascii="Times New Roman" w:hAnsi="Times New Roman" w:cs="Times New Roman"/>
+        </w:rPr>
+      </w:pPr>
       <w:r>
-        <w:t xml:space="preserve">Found </w:t>
-      </w:r>
-      <w:r>
-        <w:t>some spikey 2016 data in the time series. Apply some filter to remove those.</w:t>
+        <w:rPr>
+          <w:rFonts w:ascii="Times New Roman" w:hAnsi="Times New Roman" w:cs="Times New Roman"/>
+        </w:rPr>
+        <w:t>Found some spikey 2016 data in the time series. Apply some filter to remove those.</w:t>
       </w:r>
     </w:p>
     <w:p>
+      <w:pPr>
+        <w:rPr>
+          <w:rFonts w:ascii="Times New Roman" w:hAnsi="Times New Roman" w:cs="Times New Roman"/>
+        </w:rPr>
+      </w:pPr>
       <w:r>
+        <w:rPr>
+          <w:rFonts w:ascii="Times New Roman" w:hAnsi="Times New Roman" w:cs="Times New Roman"/>
+        </w:rPr>
         <w:t>Finished 2016 preprocessing code recast as a class.</w:t>
+      </w:r>
+    </w:p>
+    <w:p>
+      <w:pPr>
+        <w:rPr>
+          <w:rFonts w:ascii="Times New Roman" w:hAnsi="Times New Roman" w:cs="Times New Roman"/>
+        </w:rPr>
+      </w:pPr>
+    </w:p>
+    <w:p>
+      <w:pPr>
+        <w:rPr>
+          <w:rFonts w:ascii="Times New Roman" w:hAnsi="Times New Roman" w:cs="Times New Roman"/>
+          <w:b/>
+          <w:bCs/>
+        </w:rPr>
+      </w:pPr>
+      <w:r>
+        <w:rPr>
+          <w:rFonts w:ascii="Times New Roman" w:hAnsi="Times New Roman" w:cs="Times New Roman"/>
+          <w:b/>
+          <w:bCs/>
+        </w:rPr>
+        <w:t>2 Aug., 2021:</w:t>
+      </w:r>
+    </w:p>
+    <w:p>
+      <w:pPr>
+        <w:rPr>
+          <w:rFonts w:ascii="Times New Roman" w:hAnsi="Times New Roman" w:cs="Times New Roman"/>
+          <w:b/>
+          <w:bCs/>
+        </w:rPr>
+      </w:pPr>
+      <w:r>
+        <w:rPr>
+          <w:rFonts w:ascii="Times New Roman" w:hAnsi="Times New Roman" w:cs="Times New Roman"/>
+          <w:b/>
+          <w:bCs/>
+        </w:rPr>
+        <w:t>Finished preprocessing code</w:t>
+      </w:r>
+      <w:r>
+        <w:rPr>
+          <w:rFonts w:ascii="Times New Roman" w:hAnsi="Times New Roman" w:cs="Times New Roman"/>
+          <w:b/>
+          <w:bCs/>
+        </w:rPr>
+        <w:t xml:space="preserve"> “preprocess.py”</w:t>
+      </w:r>
+      <w:r>
+        <w:rPr>
+          <w:rFonts w:ascii="Times New Roman" w:hAnsi="Times New Roman" w:cs="Times New Roman"/>
+          <w:b/>
+          <w:bCs/>
+        </w:rPr>
+        <w:t xml:space="preserve"> for all ORACLES sampling periods, along with documentation.</w:t>
+      </w:r>
+    </w:p>
+    <w:p>
+      <w:pPr>
+        <w:rPr>
+          <w:rFonts w:ascii="Times New Roman" w:hAnsi="Times New Roman" w:cs="Times New Roman"/>
+        </w:rPr>
+      </w:pPr>
+      <w:r>
+        <w:rPr>
+          <w:rFonts w:ascii="Times New Roman" w:hAnsi="Times New Roman" w:cs="Times New Roman"/>
+        </w:rPr>
+        <w:t>For time sync code, the plan is to keep it as a set of ~3 functions. The “timesync.py” script will contain only the functions, and the code to run the functions and specify an output location will be in a separate script.</w:t>
       </w:r>
     </w:p>
     <w:sectPr>

</xml_diff>

<commit_message>
Finishing touches on time_sync.py. Tested code. Started writing the script to call for full calibration.
</commit_message>
<xml_diff>
--- a/log.docx
+++ b/log.docx
@@ -33,7 +33,19 @@
         <w:rPr>
           <w:rFonts w:ascii="Times New Roman" w:hAnsi="Times New Roman" w:cs="Times New Roman"/>
         </w:rPr>
-        <w:t>Found some spikey 2016 data in the time series. Apply some filter to remove those.</w:t>
+        <w:t xml:space="preserve">Found some spikey 2016 data in the time series. </w:t>
+      </w:r>
+      <w:r>
+        <w:rPr>
+          <w:rFonts w:ascii="Times New Roman" w:hAnsi="Times New Roman" w:cs="Times New Roman"/>
+        </w:rPr>
+        <w:t>Should go back and a</w:t>
+      </w:r>
+      <w:r>
+        <w:rPr>
+          <w:rFonts w:ascii="Times New Roman" w:hAnsi="Times New Roman" w:cs="Times New Roman"/>
+        </w:rPr>
+        <w:t>pply some filter to remove those.</w:t>
       </w:r>
     </w:p>
     <w:p>
@@ -118,6 +130,126 @@
         </w:rPr>
         <w:t>For time sync code, the plan is to keep it as a set of ~3 functions. The “timesync.py” script will contain only the functions, and the code to run the functions and specify an output location will be in a separate script.</w:t>
       </w:r>
+    </w:p>
+    <w:p>
+      <w:pPr>
+        <w:rPr>
+          <w:rFonts w:ascii="Times New Roman" w:hAnsi="Times New Roman" w:cs="Times New Roman"/>
+        </w:rPr>
+      </w:pPr>
+    </w:p>
+    <w:p>
+      <w:pPr>
+        <w:rPr>
+          <w:rFonts w:ascii="Times New Roman" w:hAnsi="Times New Roman" w:cs="Times New Roman"/>
+          <w:b/>
+          <w:bCs/>
+        </w:rPr>
+      </w:pPr>
+      <w:r>
+        <w:rPr>
+          <w:rFonts w:ascii="Times New Roman" w:hAnsi="Times New Roman" w:cs="Times New Roman"/>
+          <w:b/>
+          <w:bCs/>
+        </w:rPr>
+        <w:t>3</w:t>
+      </w:r>
+      <w:r>
+        <w:rPr>
+          <w:rFonts w:ascii="Times New Roman" w:hAnsi="Times New Roman" w:cs="Times New Roman"/>
+          <w:b/>
+          <w:bCs/>
+        </w:rPr>
+        <w:t xml:space="preserve"> Aug., 2021:</w:t>
+      </w:r>
+    </w:p>
+    <w:p>
+      <w:pPr>
+        <w:rPr>
+          <w:rFonts w:ascii="Times New Roman" w:hAnsi="Times New Roman" w:cs="Times New Roman"/>
+          <w:b/>
+          <w:bCs/>
+        </w:rPr>
+      </w:pPr>
+      <w:r>
+        <w:rPr>
+          <w:rFonts w:ascii="Times New Roman" w:hAnsi="Times New Roman" w:cs="Times New Roman"/>
+          <w:b/>
+          <w:bCs/>
+        </w:rPr>
+        <w:t xml:space="preserve">Finished </w:t>
+      </w:r>
+      <w:r>
+        <w:rPr>
+          <w:rFonts w:ascii="Times New Roman" w:hAnsi="Times New Roman" w:cs="Times New Roman"/>
+          <w:b/>
+          <w:bCs/>
+        </w:rPr>
+        <w:t xml:space="preserve">restructuring </w:t>
+      </w:r>
+      <w:r>
+        <w:rPr>
+          <w:rFonts w:ascii="Times New Roman" w:hAnsi="Times New Roman" w:cs="Times New Roman"/>
+          <w:b/>
+          <w:bCs/>
+        </w:rPr>
+        <w:t>code</w:t>
+      </w:r>
+      <w:r>
+        <w:rPr>
+          <w:rFonts w:ascii="Times New Roman" w:hAnsi="Times New Roman" w:cs="Times New Roman"/>
+          <w:b/>
+          <w:bCs/>
+        </w:rPr>
+        <w:t xml:space="preserve"> for</w:t>
+      </w:r>
+      <w:r>
+        <w:rPr>
+          <w:rFonts w:ascii="Times New Roman" w:hAnsi="Times New Roman" w:cs="Times New Roman"/>
+          <w:b/>
+          <w:bCs/>
+        </w:rPr>
+        <w:t xml:space="preserve"> “</w:t>
+      </w:r>
+      <w:r>
+        <w:rPr>
+          <w:rFonts w:ascii="Times New Roman" w:hAnsi="Times New Roman" w:cs="Times New Roman"/>
+          <w:b/>
+          <w:bCs/>
+        </w:rPr>
+        <w:t>time_sync</w:t>
+      </w:r>
+      <w:r>
+        <w:rPr>
+          <w:rFonts w:ascii="Times New Roman" w:hAnsi="Times New Roman" w:cs="Times New Roman"/>
+          <w:b/>
+          <w:bCs/>
+        </w:rPr>
+        <w:t>.py”</w:t>
+      </w:r>
+      <w:r>
+        <w:rPr>
+          <w:rFonts w:ascii="Times New Roman" w:hAnsi="Times New Roman" w:cs="Times New Roman"/>
+          <w:b/>
+          <w:bCs/>
+        </w:rPr>
+        <w:t>, along with documentation.</w:t>
+      </w:r>
+      <w:r>
+        <w:rPr>
+          <w:rFonts w:ascii="Times New Roman" w:hAnsi="Times New Roman" w:cs="Times New Roman"/>
+          <w:b/>
+          <w:bCs/>
+        </w:rPr>
+        <w:t xml:space="preserve"> All that is left is final tests. Wrote a simple test plot function, although it could be improved.</w:t>
+      </w:r>
+    </w:p>
+    <w:p>
+      <w:pPr>
+        <w:rPr>
+          <w:rFonts w:ascii="Times New Roman" w:hAnsi="Times New Roman" w:cs="Times New Roman"/>
+        </w:rPr>
+      </w:pPr>
     </w:p>
     <w:sectPr>
       <w:pgSz w:w="12240" w:h="15840"/>

</xml_diff>